<commit_message>
Updated Stack Creation and WorkPlan
</commit_message>
<xml_diff>
--- a/Creating a Stack.docx
+++ b/Creating a Stack.docx
@@ -99,6 +99,8 @@
           <w:b/>
         </w:rPr>
       </w:pPr>
+      <w:bookmarkStart w:id="0" w:name="_GoBack"/>
+      <w:bookmarkEnd w:id="0"/>
     </w:p>
     <w:p>
       <w:pPr>
@@ -290,7 +292,6 @@
     </w:p>
     <w:p>
       <w:pPr>
-        <w:jc w:val="right"/>
         <w:rPr>
           <w:b/>
         </w:rPr>
@@ -322,18 +323,18 @@
         </w:rPr>
         <w:lastRenderedPageBreak/>
         <w:drawing>
-          <wp:anchor distT="0" distB="0" distL="114300" distR="114300" simplePos="0" relativeHeight="251664384" behindDoc="1" locked="0" layoutInCell="1" allowOverlap="1" wp14:anchorId="495FB329" wp14:editId="776901C2">
+          <wp:anchor distT="0" distB="0" distL="114300" distR="114300" simplePos="0" relativeHeight="251665408" behindDoc="1" locked="0" layoutInCell="1" allowOverlap="1" wp14:anchorId="0699FC56" wp14:editId="5C721DC5">
             <wp:simplePos x="0" y="0"/>
             <wp:positionH relativeFrom="column">
-              <wp:posOffset>711835</wp:posOffset>
+              <wp:posOffset>739140</wp:posOffset>
             </wp:positionH>
             <wp:positionV relativeFrom="paragraph">
-              <wp:posOffset>-479425</wp:posOffset>
+              <wp:posOffset>155130</wp:posOffset>
             </wp:positionV>
-            <wp:extent cx="4572000" cy="3510280"/>
-            <wp:effectExtent l="19050" t="19050" r="19050" b="13970"/>
+            <wp:extent cx="4572000" cy="3657600"/>
+            <wp:effectExtent l="19050" t="19050" r="19050" b="19050"/>
             <wp:wrapNone/>
-            <wp:docPr id="2" name="Picture 2"/>
+            <wp:docPr id="7" name="Picture 7"/>
             <wp:cNvGraphicFramePr>
               <a:graphicFrameLocks xmlns:a="http://schemas.openxmlformats.org/drawingml/2006/main" noChangeAspect="1"/>
             </wp:cNvGraphicFramePr>
@@ -344,7 +345,7 @@
                     <pic:cNvPr id="0" name=""/>
                     <pic:cNvPicPr/>
                   </pic:nvPicPr>
-                  <pic:blipFill rotWithShape="1">
+                  <pic:blipFill>
                     <a:blip r:embed="rId7" cstate="print">
                       <a:extLst>
                         <a:ext uri="{28A0092B-C50C-407E-A947-70E740481C1C}">
@@ -352,13 +353,14 @@
                         </a:ext>
                       </a:extLst>
                     </a:blip>
-                    <a:srcRect b="4027"/>
-                    <a:stretch/>
+                    <a:stretch>
+                      <a:fillRect/>
+                    </a:stretch>
                   </pic:blipFill>
-                  <pic:spPr bwMode="auto">
+                  <pic:spPr>
                     <a:xfrm>
                       <a:off x="0" y="0"/>
-                      <a:ext cx="4572000" cy="3510280"/>
+                      <a:ext cx="4572000" cy="3657600"/>
                     </a:xfrm>
                     <a:prstGeom prst="rect">
                       <a:avLst/>
@@ -368,11 +370,6 @@
                         <a:schemeClr val="tx1"/>
                       </a:solidFill>
                     </a:ln>
-                    <a:extLst>
-                      <a:ext uri="{53640926-AAD7-44D8-BBD7-CCE9431645EC}">
-                        <a14:shadowObscured xmlns:a14="http://schemas.microsoft.com/office/drawing/2010/main"/>
-                      </a:ext>
-                    </a:extLst>
                   </pic:spPr>
                 </pic:pic>
               </a:graphicData>
@@ -456,23 +453,37 @@
           <w:b/>
         </w:rPr>
       </w:pPr>
+    </w:p>
+    <w:p>
+      <w:pPr>
+        <w:rPr>
+          <w:b/>
+        </w:rPr>
+      </w:pPr>
+    </w:p>
+    <w:p>
+      <w:pPr>
+        <w:rPr>
+          <w:b/>
+        </w:rPr>
+      </w:pPr>
       <w:r>
         <w:rPr>
           <w:noProof/>
         </w:rPr>
         <w:drawing>
-          <wp:anchor distT="0" distB="0" distL="114300" distR="114300" simplePos="0" relativeHeight="251661312" behindDoc="1" locked="0" layoutInCell="1" allowOverlap="1" wp14:anchorId="4C2BA6E5" wp14:editId="41AE77AF">
+          <wp:anchor distT="0" distB="0" distL="114300" distR="114300" simplePos="0" relativeHeight="251667456" behindDoc="1" locked="0" layoutInCell="1" allowOverlap="1" wp14:anchorId="7C5EEBD7" wp14:editId="608A8759">
             <wp:simplePos x="0" y="0"/>
             <wp:positionH relativeFrom="column">
-              <wp:posOffset>714375</wp:posOffset>
+              <wp:posOffset>735965</wp:posOffset>
             </wp:positionH>
             <wp:positionV relativeFrom="paragraph">
-              <wp:posOffset>189230</wp:posOffset>
+              <wp:posOffset>92710</wp:posOffset>
             </wp:positionV>
-            <wp:extent cx="4572000" cy="3510280"/>
-            <wp:effectExtent l="19050" t="19050" r="19050" b="13970"/>
+            <wp:extent cx="4572000" cy="3657600"/>
+            <wp:effectExtent l="19050" t="19050" r="19050" b="19050"/>
             <wp:wrapNone/>
-            <wp:docPr id="3" name="Picture 3"/>
+            <wp:docPr id="2" name="Picture 2"/>
             <wp:cNvGraphicFramePr>
               <a:graphicFrameLocks xmlns:a="http://schemas.openxmlformats.org/drawingml/2006/main" noChangeAspect="1"/>
             </wp:cNvGraphicFramePr>
@@ -483,7 +494,7 @@
                     <pic:cNvPr id="0" name=""/>
                     <pic:cNvPicPr/>
                   </pic:nvPicPr>
-                  <pic:blipFill rotWithShape="1">
+                  <pic:blipFill>
                     <a:blip r:embed="rId8" cstate="print">
                       <a:extLst>
                         <a:ext uri="{28A0092B-C50C-407E-A947-70E740481C1C}">
@@ -491,13 +502,14 @@
                         </a:ext>
                       </a:extLst>
                     </a:blip>
-                    <a:srcRect b="4027"/>
-                    <a:stretch/>
+                    <a:stretch>
+                      <a:fillRect/>
+                    </a:stretch>
                   </pic:blipFill>
-                  <pic:spPr bwMode="auto">
+                  <pic:spPr>
                     <a:xfrm>
                       <a:off x="0" y="0"/>
-                      <a:ext cx="4572000" cy="3510280"/>
+                      <a:ext cx="4572000" cy="3657600"/>
                     </a:xfrm>
                     <a:prstGeom prst="rect">
                       <a:avLst/>
@@ -507,11 +519,6 @@
                         <a:schemeClr val="tx1"/>
                       </a:solidFill>
                     </a:ln>
-                    <a:extLst>
-                      <a:ext uri="{53640926-AAD7-44D8-BBD7-CCE9431645EC}">
-                        <a14:shadowObscured xmlns:a14="http://schemas.microsoft.com/office/drawing/2010/main"/>
-                      </a:ext>
-                    </a:extLst>
                   </pic:spPr>
                 </pic:pic>
               </a:graphicData>
@@ -616,38 +623,24 @@
           <w:b/>
         </w:rPr>
       </w:pPr>
-    </w:p>
-    <w:p>
-      <w:pPr>
-        <w:rPr>
-          <w:b/>
-        </w:rPr>
-      </w:pPr>
-    </w:p>
-    <w:p>
-      <w:pPr>
-        <w:rPr>
-          <w:b/>
-        </w:rPr>
-      </w:pPr>
       <w:r>
         <w:rPr>
           <w:noProof/>
         </w:rPr>
         <w:lastRenderedPageBreak/>
         <w:drawing>
-          <wp:anchor distT="0" distB="0" distL="114300" distR="114300" simplePos="0" relativeHeight="251659264" behindDoc="1" locked="0" layoutInCell="1" allowOverlap="1" wp14:anchorId="66A39E22" wp14:editId="2DF67809">
+          <wp:anchor distT="0" distB="0" distL="114300" distR="114300" simplePos="0" relativeHeight="251669504" behindDoc="1" locked="0" layoutInCell="1" allowOverlap="1" wp14:anchorId="0EDAB127" wp14:editId="76CAED65">
             <wp:simplePos x="0" y="0"/>
             <wp:positionH relativeFrom="column">
-              <wp:posOffset>499745</wp:posOffset>
+              <wp:posOffset>113665</wp:posOffset>
             </wp:positionH>
             <wp:positionV relativeFrom="paragraph">
-              <wp:posOffset>-178435</wp:posOffset>
+              <wp:posOffset>-415925</wp:posOffset>
             </wp:positionV>
-            <wp:extent cx="4572000" cy="3518497"/>
-            <wp:effectExtent l="19050" t="19050" r="19050" b="25400"/>
+            <wp:extent cx="4572000" cy="3657600"/>
+            <wp:effectExtent l="19050" t="19050" r="19050" b="19050"/>
             <wp:wrapNone/>
-            <wp:docPr id="4" name="Picture 4"/>
+            <wp:docPr id="3" name="Picture 3"/>
             <wp:cNvGraphicFramePr>
               <a:graphicFrameLocks xmlns:a="http://schemas.openxmlformats.org/drawingml/2006/main" noChangeAspect="1"/>
             </wp:cNvGraphicFramePr>
@@ -658,7 +651,7 @@
                     <pic:cNvPr id="0" name=""/>
                     <pic:cNvPicPr/>
                   </pic:nvPicPr>
-                  <pic:blipFill rotWithShape="1">
+                  <pic:blipFill>
                     <a:blip r:embed="rId9" cstate="print">
                       <a:extLst>
                         <a:ext uri="{28A0092B-C50C-407E-A947-70E740481C1C}">
@@ -666,13 +659,14 @@
                         </a:ext>
                       </a:extLst>
                     </a:blip>
-                    <a:srcRect b="3803"/>
-                    <a:stretch/>
+                    <a:stretch>
+                      <a:fillRect/>
+                    </a:stretch>
                   </pic:blipFill>
-                  <pic:spPr bwMode="auto">
+                  <pic:spPr>
                     <a:xfrm>
                       <a:off x="0" y="0"/>
-                      <a:ext cx="4572000" cy="3518497"/>
+                      <a:ext cx="4572000" cy="3657600"/>
                     </a:xfrm>
                     <a:prstGeom prst="rect">
                       <a:avLst/>
@@ -682,11 +676,6 @@
                         <a:schemeClr val="tx1"/>
                       </a:solidFill>
                     </a:ln>
-                    <a:extLst>
-                      <a:ext uri="{53640926-AAD7-44D8-BBD7-CCE9431645EC}">
-                        <a14:shadowObscured xmlns:a14="http://schemas.microsoft.com/office/drawing/2010/main"/>
-                      </a:ext>
-                    </a:extLst>
                   </pic:spPr>
                 </pic:pic>
               </a:graphicData>
@@ -770,38 +759,23 @@
           <w:b/>
         </w:rPr>
       </w:pPr>
-    </w:p>
-    <w:p>
-      <w:pPr>
-        <w:rPr>
-          <w:b/>
-        </w:rPr>
-      </w:pPr>
-    </w:p>
-    <w:p>
-      <w:pPr>
-        <w:rPr>
-          <w:b/>
-        </w:rPr>
-      </w:pPr>
-      <w:bookmarkStart w:id="0" w:name="_GoBack"/>
       <w:r>
         <w:rPr>
           <w:noProof/>
         </w:rPr>
         <w:drawing>
-          <wp:anchor distT="0" distB="0" distL="114300" distR="114300" simplePos="0" relativeHeight="251658240" behindDoc="1" locked="0" layoutInCell="1" allowOverlap="1" wp14:anchorId="06B6BFBA" wp14:editId="2BE60901">
+          <wp:anchor distT="0" distB="0" distL="114300" distR="114300" simplePos="0" relativeHeight="251671552" behindDoc="1" locked="0" layoutInCell="1" allowOverlap="1" wp14:anchorId="33642C8F" wp14:editId="250E2A8A">
             <wp:simplePos x="0" y="0"/>
             <wp:positionH relativeFrom="column">
-              <wp:posOffset>499110</wp:posOffset>
+              <wp:posOffset>117475</wp:posOffset>
             </wp:positionH>
             <wp:positionV relativeFrom="paragraph">
-              <wp:posOffset>52705</wp:posOffset>
+              <wp:posOffset>250825</wp:posOffset>
             </wp:positionV>
-            <wp:extent cx="4572000" cy="3510280"/>
-            <wp:effectExtent l="19050" t="19050" r="19050" b="13970"/>
+            <wp:extent cx="4572000" cy="3657600"/>
+            <wp:effectExtent l="19050" t="19050" r="19050" b="19050"/>
             <wp:wrapNone/>
-            <wp:docPr id="5" name="Picture 5"/>
+            <wp:docPr id="4" name="Picture 4"/>
             <wp:cNvGraphicFramePr>
               <a:graphicFrameLocks xmlns:a="http://schemas.openxmlformats.org/drawingml/2006/main" noChangeAspect="1"/>
             </wp:cNvGraphicFramePr>
@@ -812,7 +786,7 @@
                     <pic:cNvPr id="0" name=""/>
                     <pic:cNvPicPr/>
                   </pic:nvPicPr>
-                  <pic:blipFill rotWithShape="1">
+                  <pic:blipFill>
                     <a:blip r:embed="rId10" cstate="print">
                       <a:extLst>
                         <a:ext uri="{28A0092B-C50C-407E-A947-70E740481C1C}">
@@ -820,13 +794,14 @@
                         </a:ext>
                       </a:extLst>
                     </a:blip>
-                    <a:srcRect b="4027"/>
-                    <a:stretch/>
+                    <a:stretch>
+                      <a:fillRect/>
+                    </a:stretch>
                   </pic:blipFill>
-                  <pic:spPr bwMode="auto">
+                  <pic:spPr>
                     <a:xfrm>
                       <a:off x="0" y="0"/>
-                      <a:ext cx="4572000" cy="3510280"/>
+                      <a:ext cx="4572000" cy="3657600"/>
                     </a:xfrm>
                     <a:prstGeom prst="rect">
                       <a:avLst/>
@@ -836,11 +811,6 @@
                         <a:schemeClr val="tx1"/>
                       </a:solidFill>
                     </a:ln>
-                    <a:extLst>
-                      <a:ext uri="{53640926-AAD7-44D8-BBD7-CCE9431645EC}">
-                        <a14:shadowObscured xmlns:a14="http://schemas.microsoft.com/office/drawing/2010/main"/>
-                      </a:ext>
-                    </a:extLst>
                   </pic:spPr>
                 </pic:pic>
               </a:graphicData>
@@ -854,56 +824,6 @@
           </wp:anchor>
         </w:drawing>
       </w:r>
-      <w:bookmarkEnd w:id="0"/>
-    </w:p>
-    <w:p>
-      <w:pPr>
-        <w:rPr>
-          <w:b/>
-        </w:rPr>
-      </w:pPr>
-    </w:p>
-    <w:p>
-      <w:pPr>
-        <w:rPr>
-          <w:b/>
-        </w:rPr>
-      </w:pPr>
-    </w:p>
-    <w:p>
-      <w:pPr>
-        <w:rPr>
-          <w:b/>
-        </w:rPr>
-      </w:pPr>
-    </w:p>
-    <w:p>
-      <w:pPr>
-        <w:rPr>
-          <w:b/>
-        </w:rPr>
-      </w:pPr>
-    </w:p>
-    <w:p>
-      <w:pPr>
-        <w:rPr>
-          <w:b/>
-        </w:rPr>
-      </w:pPr>
-    </w:p>
-    <w:p>
-      <w:pPr>
-        <w:rPr>
-          <w:b/>
-        </w:rPr>
-      </w:pPr>
-    </w:p>
-    <w:p>
-      <w:pPr>
-        <w:rPr>
-          <w:b/>
-        </w:rPr>
-      </w:pPr>
     </w:p>
     <w:p>
       <w:pPr>

</xml_diff>